<commit_message>
Progressed Through the lesson
</commit_message>
<xml_diff>
--- a/Term 2/4. Lidar and Radar Fusion with Kalman Filters in C++/Fusion with Kalman Filters Notes.docx
+++ b/Term 2/4. Lidar and Radar Fusion with Kalman Filters in C++/Fusion with Kalman Filters Notes.docx
@@ -60,7 +60,7 @@
                     </pic:cNvPicPr>
                   </pic:nvPicPr>
                   <pic:blipFill>
-                    <a:blip r:embed="rId5" cstate="print">
+                    <a:blip r:embed="rId7" cstate="print">
                       <a:extLst>
                         <a:ext uri="{28A0092B-C50C-407E-A947-70E740481C1C}">
                           <a14:useLocalDpi xmlns:a14="http://schemas.microsoft.com/office/drawing/2010/main" val="0"/>
@@ -202,7 +202,7 @@
                     <pic:cNvPicPr/>
                   </pic:nvPicPr>
                   <pic:blipFill>
-                    <a:blip r:embed="rId6"/>
+                    <a:blip r:embed="rId8"/>
                     <a:stretch>
                       <a:fillRect/>
                     </a:stretch>
@@ -240,157 +240,6 @@
             <wp:extent cx="4318782" cy="2201379"/>
             <wp:effectExtent l="0" t="0" r="5715" b="8890"/>
             <wp:docPr id="3" name="Picture 3"/>
-            <wp:cNvGraphicFramePr>
-              <a:graphicFrameLocks xmlns:a="http://schemas.openxmlformats.org/drawingml/2006/main" noChangeAspect="1"/>
-            </wp:cNvGraphicFramePr>
-            <a:graphic xmlns:a="http://schemas.openxmlformats.org/drawingml/2006/main">
-              <a:graphicData uri="http://schemas.openxmlformats.org/drawingml/2006/picture">
-                <pic:pic xmlns:pic="http://schemas.openxmlformats.org/drawingml/2006/picture">
-                  <pic:nvPicPr>
-                    <pic:cNvPr id="1" name=""/>
-                    <pic:cNvPicPr/>
-                  </pic:nvPicPr>
-                  <pic:blipFill>
-                    <a:blip r:embed="rId7"/>
-                    <a:stretch>
-                      <a:fillRect/>
-                    </a:stretch>
-                  </pic:blipFill>
-                  <pic:spPr>
-                    <a:xfrm>
-                      <a:off x="0" y="0"/>
-                      <a:ext cx="4330874" cy="2207542"/>
-                    </a:xfrm>
-                    <a:prstGeom prst="rect">
-                      <a:avLst/>
-                    </a:prstGeom>
-                  </pic:spPr>
-                </pic:pic>
-              </a:graphicData>
-            </a:graphic>
-          </wp:inline>
-        </w:drawing>
-      </w:r>
-    </w:p>
-    <w:p>
-      <w:pPr>
-        <w:tabs>
-          <w:tab w:val="left" w:pos="1894"/>
-        </w:tabs>
-      </w:pPr>
-    </w:p>
-    <w:p>
-      <w:r>
-        <w:t>Always starts with initial state prediction, and is an endless loop of prediction and measurement steps.</w:t>
-      </w:r>
-    </w:p>
-    <w:p>
-      <w:pPr>
-        <w:rPr>
-          <w:b/>
-          <w:u w:val="single"/>
-        </w:rPr>
-      </w:pPr>
-      <w:r>
-        <w:rPr>
-          <w:b/>
-          <w:u w:val="single"/>
-        </w:rPr>
-        <w:t>What Happens when there are 2 sensor</w:t>
-      </w:r>
-      <w:r>
-        <w:rPr>
-          <w:b/>
-          <w:u w:val="single"/>
-        </w:rPr>
-        <w:t>s measuring the same pedestrian?</w:t>
-      </w:r>
-    </w:p>
-    <w:p>
-      <w:r>
-        <w:t>One way to handle both sensors is to keep the same process but to have each sensor have its own predict and measurement scheme.</w:t>
-      </w:r>
-    </w:p>
-    <w:p>
-      <w:r>
-        <w:t xml:space="preserve">This means the belief about the </w:t>
-      </w:r>
-      <w:r>
-        <w:t>pedestrian’s</w:t>
-      </w:r>
-      <w:r>
-        <w:t xml:space="preserve"> position and velocity is updated asynchronously each time the measurement is received regardless of the source sensor.</w:t>
-      </w:r>
-    </w:p>
-    <w:p>
-      <w:r>
-        <w:lastRenderedPageBreak/>
-        <w:t xml:space="preserve">Although the state prediction method is the same for both sensors, the measurement update is different for LIDAR and RADAR. </w:t>
-      </w:r>
-      <w:r>
-        <w:t>LIDAR measurements are in Cartesian co-ordinates and RADAR measurements are in Polar Co-ordinates.</w:t>
-      </w:r>
-    </w:p>
-    <w:p>
-      <w:pPr>
-        <w:jc w:val="center"/>
-      </w:pPr>
-      <w:r>
-        <w:rPr>
-          <w:noProof/>
-          <w:lang w:eastAsia="en-CA"/>
-        </w:rPr>
-        <w:drawing>
-          <wp:inline distT="0" distB="0" distL="0" distR="0" wp14:anchorId="6847B053" wp14:editId="71648AE9">
-            <wp:extent cx="5580828" cy="3363402"/>
-            <wp:effectExtent l="0" t="0" r="1270" b="8890"/>
-            <wp:docPr id="4" name="Picture 4"/>
-            <wp:cNvGraphicFramePr>
-              <a:graphicFrameLocks xmlns:a="http://schemas.openxmlformats.org/drawingml/2006/main" noChangeAspect="1"/>
-            </wp:cNvGraphicFramePr>
-            <a:graphic xmlns:a="http://schemas.openxmlformats.org/drawingml/2006/main">
-              <a:graphicData uri="http://schemas.openxmlformats.org/drawingml/2006/picture">
-                <pic:pic xmlns:pic="http://schemas.openxmlformats.org/drawingml/2006/picture">
-                  <pic:nvPicPr>
-                    <pic:cNvPr id="1" name=""/>
-                    <pic:cNvPicPr/>
-                  </pic:nvPicPr>
-                  <pic:blipFill>
-                    <a:blip r:embed="rId8"/>
-                    <a:stretch>
-                      <a:fillRect/>
-                    </a:stretch>
-                  </pic:blipFill>
-                  <pic:spPr>
-                    <a:xfrm>
-                      <a:off x="0" y="0"/>
-                      <a:ext cx="5598510" cy="3374058"/>
-                    </a:xfrm>
-                    <a:prstGeom prst="rect">
-                      <a:avLst/>
-                    </a:prstGeom>
-                  </pic:spPr>
-                </pic:pic>
-              </a:graphicData>
-            </a:graphic>
-          </wp:inline>
-        </w:drawing>
-      </w:r>
-    </w:p>
-    <w:p>
-      <w:pPr>
-        <w:jc w:val="center"/>
-      </w:pPr>
-      <w:r>
-        <w:rPr>
-          <w:noProof/>
-          <w:lang w:eastAsia="en-CA"/>
-        </w:rPr>
-        <w:drawing>
-          <wp:inline distT="0" distB="0" distL="0" distR="0" wp14:anchorId="06C88DC6" wp14:editId="187A2A43">
-            <wp:extent cx="5597718" cy="2939999"/>
-            <wp:effectExtent l="0" t="0" r="3175" b="0"/>
-            <wp:docPr id="5" name="Picture 5"/>
             <wp:cNvGraphicFramePr>
               <a:graphicFrameLocks xmlns:a="http://schemas.openxmlformats.org/drawingml/2006/main" noChangeAspect="1"/>
             </wp:cNvGraphicFramePr>
@@ -410,7 +259,7 @@
                   <pic:spPr>
                     <a:xfrm>
                       <a:off x="0" y="0"/>
-                      <a:ext cx="5609946" cy="2946421"/>
+                      <a:ext cx="4330874" cy="2207542"/>
                     </a:xfrm>
                     <a:prstGeom prst="rect">
                       <a:avLst/>
@@ -423,19 +272,79 @@
         </w:drawing>
       </w:r>
     </w:p>
-    <w:p/>
-    <w:p>
+    <w:p>
+      <w:pPr>
+        <w:tabs>
+          <w:tab w:val="left" w:pos="1894"/>
+        </w:tabs>
+      </w:pPr>
+    </w:p>
+    <w:p>
+      <w:r>
+        <w:t>Always starts with initial state prediction, and is an endless loop of prediction and measurement steps.</w:t>
+      </w:r>
+    </w:p>
+    <w:p>
+      <w:pPr>
+        <w:rPr>
+          <w:b/>
+          <w:u w:val="single"/>
+        </w:rPr>
+      </w:pPr>
+      <w:r>
+        <w:rPr>
+          <w:b/>
+          <w:u w:val="single"/>
+        </w:rPr>
+        <w:t>What Happens when there are 2 sensor</w:t>
+      </w:r>
+      <w:r>
+        <w:rPr>
+          <w:b/>
+          <w:u w:val="single"/>
+        </w:rPr>
+        <w:t>s measuring the same pedestrian?</w:t>
+      </w:r>
+    </w:p>
+    <w:p>
+      <w:r>
+        <w:t>One way to handle both sensors is to keep the same process but to have each sensor have its own predict and measurement scheme.</w:t>
+      </w:r>
+    </w:p>
+    <w:p>
+      <w:r>
+        <w:t xml:space="preserve">This means the belief about the </w:t>
+      </w:r>
+      <w:r>
+        <w:t>pedestrian’s</w:t>
+      </w:r>
+      <w:r>
+        <w:t xml:space="preserve"> position and velocity is updated asynchronously each time the measurement is received regardless of the source sensor.</w:t>
+      </w:r>
+    </w:p>
+    <w:p>
+      <w:r>
+        <w:lastRenderedPageBreak/>
+        <w:t xml:space="preserve">Although the state prediction method is the same for both sensors, the measurement update is different for LIDAR and RADAR. </w:t>
+      </w:r>
+      <w:r>
+        <w:t>LIDAR measurements are in Cartesian co-ordinates and RADAR measurements are in Polar Co-ordinates.</w:t>
+      </w:r>
+    </w:p>
+    <w:p>
+      <w:pPr>
+        <w:jc w:val="center"/>
+      </w:pPr>
       <w:r>
         <w:rPr>
           <w:noProof/>
           <w:lang w:eastAsia="en-CA"/>
         </w:rPr>
-        <w:lastRenderedPageBreak/>
         <w:drawing>
-          <wp:inline distT="0" distB="0" distL="0" distR="0" wp14:anchorId="5F1CAB46" wp14:editId="7B77AA3C">
-            <wp:extent cx="5943600" cy="3125470"/>
-            <wp:effectExtent l="0" t="0" r="0" b="0"/>
-            <wp:docPr id="6" name="Picture 6"/>
+          <wp:inline distT="0" distB="0" distL="0" distR="0" wp14:anchorId="6847B053" wp14:editId="71648AE9">
+            <wp:extent cx="5580828" cy="3363402"/>
+            <wp:effectExtent l="0" t="0" r="1270" b="8890"/>
+            <wp:docPr id="4" name="Picture 4"/>
             <wp:cNvGraphicFramePr>
               <a:graphicFrameLocks xmlns:a="http://schemas.openxmlformats.org/drawingml/2006/main" noChangeAspect="1"/>
             </wp:cNvGraphicFramePr>
@@ -455,7 +364,7 @@
                   <pic:spPr>
                     <a:xfrm>
                       <a:off x="0" y="0"/>
-                      <a:ext cx="5943600" cy="3125470"/>
+                      <a:ext cx="5598510" cy="3374058"/>
                     </a:xfrm>
                     <a:prstGeom prst="rect">
                       <a:avLst/>
@@ -468,51 +377,20 @@
         </w:drawing>
       </w:r>
     </w:p>
-    <w:p/>
-    <w:p>
-      <w:r>
-        <w:t>If both LIDAR and RADAR data come at the same time</w:t>
-      </w:r>
-      <w:r>
-        <w:t xml:space="preserve"> (K + 3)</w:t>
-      </w:r>
-      <w:r>
-        <w:t xml:space="preserve">, we should </w:t>
-      </w:r>
-      <w:r>
-        <w:t>Predict the state to k+3 then use either one of the sensor to update. Aft</w:t>
-      </w:r>
-      <w:r>
-        <w:t>er</w:t>
-      </w:r>
-      <w:r>
-        <w:t>wards we should predict the state K+3 again and update with the other sensors measurement.</w:t>
-      </w:r>
-      <w:r>
-        <w:t xml:space="preserve"> (Since both predictions for K+3 are the same, it can be a Prediction, Update, </w:t>
-      </w:r>
-      <w:proofErr w:type="gramStart"/>
-      <w:r>
-        <w:t>Update</w:t>
-      </w:r>
-      <w:proofErr w:type="gramEnd"/>
-      <w:r>
-        <w:t>).</w:t>
-      </w:r>
-    </w:p>
-    <w:p/>
-    <w:p>
+    <w:p>
+      <w:pPr>
+        <w:jc w:val="center"/>
+      </w:pPr>
       <w:r>
         <w:rPr>
           <w:noProof/>
           <w:lang w:eastAsia="en-CA"/>
         </w:rPr>
-        <w:lastRenderedPageBreak/>
         <w:drawing>
-          <wp:inline distT="0" distB="0" distL="0" distR="0" wp14:anchorId="0C690096" wp14:editId="40B18143">
-            <wp:extent cx="5943600" cy="3603625"/>
-            <wp:effectExtent l="0" t="0" r="0" b="0"/>
-            <wp:docPr id="7" name="Picture 7"/>
+          <wp:inline distT="0" distB="0" distL="0" distR="0" wp14:anchorId="06C88DC6" wp14:editId="187A2A43">
+            <wp:extent cx="5597718" cy="2939999"/>
+            <wp:effectExtent l="0" t="0" r="3175" b="0"/>
+            <wp:docPr id="5" name="Picture 5"/>
             <wp:cNvGraphicFramePr>
               <a:graphicFrameLocks xmlns:a="http://schemas.openxmlformats.org/drawingml/2006/main" noChangeAspect="1"/>
             </wp:cNvGraphicFramePr>
@@ -532,7 +410,7 @@
                   <pic:spPr>
                     <a:xfrm>
                       <a:off x="0" y="0"/>
-                      <a:ext cx="5943600" cy="3603625"/>
+                      <a:ext cx="5609946" cy="2946421"/>
                     </a:xfrm>
                     <a:prstGeom prst="rect">
                       <a:avLst/>
@@ -545,17 +423,19 @@
         </w:drawing>
       </w:r>
     </w:p>
+    <w:p/>
     <w:p>
       <w:r>
         <w:rPr>
           <w:noProof/>
           <w:lang w:eastAsia="en-CA"/>
         </w:rPr>
+        <w:lastRenderedPageBreak/>
         <w:drawing>
-          <wp:inline distT="0" distB="0" distL="0" distR="0" wp14:anchorId="3F2D3606" wp14:editId="594FEA7E">
-            <wp:extent cx="5943600" cy="3325495"/>
-            <wp:effectExtent l="0" t="0" r="0" b="8255"/>
-            <wp:docPr id="8" name="Picture 8"/>
+          <wp:inline distT="0" distB="0" distL="0" distR="0" wp14:anchorId="5F1CAB46" wp14:editId="7B77AA3C">
+            <wp:extent cx="5943600" cy="3125470"/>
+            <wp:effectExtent l="0" t="0" r="0" b="0"/>
+            <wp:docPr id="6" name="Picture 6"/>
             <wp:cNvGraphicFramePr>
               <a:graphicFrameLocks xmlns:a="http://schemas.openxmlformats.org/drawingml/2006/main" noChangeAspect="1"/>
             </wp:cNvGraphicFramePr>
@@ -575,7 +455,7 @@
                   <pic:spPr>
                     <a:xfrm>
                       <a:off x="0" y="0"/>
-                      <a:ext cx="5943600" cy="3325495"/>
+                      <a:ext cx="5943600" cy="3125470"/>
                     </a:xfrm>
                     <a:prstGeom prst="rect">
                       <a:avLst/>
@@ -588,6 +468,39 @@
         </w:drawing>
       </w:r>
     </w:p>
+    <w:p/>
+    <w:p>
+      <w:r>
+        <w:t>If both LIDAR and RADAR data come at the same time</w:t>
+      </w:r>
+      <w:r>
+        <w:t xml:space="preserve"> (K + 3)</w:t>
+      </w:r>
+      <w:r>
+        <w:t xml:space="preserve">, we should </w:t>
+      </w:r>
+      <w:r>
+        <w:t>Predict the state to k+3 then use either one of the sensor to update. Aft</w:t>
+      </w:r>
+      <w:r>
+        <w:t>er</w:t>
+      </w:r>
+      <w:r>
+        <w:t>wards we should predict the state K+3 again and update with the other sensors measurement.</w:t>
+      </w:r>
+      <w:r>
+        <w:t xml:space="preserve"> (Since both predictions for K+3 are the same, it can be a Prediction, Update, </w:t>
+      </w:r>
+      <w:proofErr w:type="gramStart"/>
+      <w:r>
+        <w:t>Update</w:t>
+      </w:r>
+      <w:proofErr w:type="gramEnd"/>
+      <w:r>
+        <w:t>).</w:t>
+      </w:r>
+    </w:p>
+    <w:p/>
     <w:p>
       <w:r>
         <w:rPr>
@@ -596,10 +509,10 @@
         </w:rPr>
         <w:lastRenderedPageBreak/>
         <w:drawing>
-          <wp:inline distT="0" distB="0" distL="0" distR="0" wp14:anchorId="0C5E6D0F" wp14:editId="57BD62F4">
-            <wp:extent cx="5943600" cy="3628390"/>
+          <wp:inline distT="0" distB="0" distL="0" distR="0" wp14:anchorId="0C690096" wp14:editId="40B18143">
+            <wp:extent cx="5943600" cy="3603625"/>
             <wp:effectExtent l="0" t="0" r="0" b="0"/>
-            <wp:docPr id="9" name="Picture 9"/>
+            <wp:docPr id="7" name="Picture 7"/>
             <wp:cNvGraphicFramePr>
               <a:graphicFrameLocks xmlns:a="http://schemas.openxmlformats.org/drawingml/2006/main" noChangeAspect="1"/>
             </wp:cNvGraphicFramePr>
@@ -619,7 +532,7 @@
                   <pic:spPr>
                     <a:xfrm>
                       <a:off x="0" y="0"/>
-                      <a:ext cx="5943600" cy="3628390"/>
+                      <a:ext cx="5943600" cy="3603625"/>
                     </a:xfrm>
                     <a:prstGeom prst="rect">
                       <a:avLst/>
@@ -632,7 +545,6 @@
         </w:drawing>
       </w:r>
     </w:p>
-    <w:p/>
     <w:p>
       <w:r>
         <w:rPr>
@@ -640,10 +552,10 @@
           <w:lang w:eastAsia="en-CA"/>
         </w:rPr>
         <w:drawing>
-          <wp:inline distT="0" distB="0" distL="0" distR="0" wp14:anchorId="7D0385E9" wp14:editId="5BA93D30">
-            <wp:extent cx="5943600" cy="2733675"/>
-            <wp:effectExtent l="0" t="0" r="0" b="9525"/>
-            <wp:docPr id="10" name="Picture 10"/>
+          <wp:inline distT="0" distB="0" distL="0" distR="0" wp14:anchorId="3F2D3606" wp14:editId="594FEA7E">
+            <wp:extent cx="5943600" cy="3325495"/>
+            <wp:effectExtent l="0" t="0" r="0" b="8255"/>
+            <wp:docPr id="8" name="Picture 8"/>
             <wp:cNvGraphicFramePr>
               <a:graphicFrameLocks xmlns:a="http://schemas.openxmlformats.org/drawingml/2006/main" noChangeAspect="1"/>
             </wp:cNvGraphicFramePr>
@@ -663,7 +575,7 @@
                   <pic:spPr>
                     <a:xfrm>
                       <a:off x="0" y="0"/>
-                      <a:ext cx="5943600" cy="2733675"/>
+                      <a:ext cx="5943600" cy="3325495"/>
                     </a:xfrm>
                     <a:prstGeom prst="rect">
                       <a:avLst/>
@@ -684,10 +596,10 @@
         </w:rPr>
         <w:lastRenderedPageBreak/>
         <w:drawing>
-          <wp:inline distT="0" distB="0" distL="0" distR="0" wp14:anchorId="4EB3A9AB" wp14:editId="72FFDAB2">
-            <wp:extent cx="5943600" cy="2567940"/>
-            <wp:effectExtent l="0" t="0" r="0" b="3810"/>
-            <wp:docPr id="11" name="Picture 11"/>
+          <wp:inline distT="0" distB="0" distL="0" distR="0" wp14:anchorId="0C5E6D0F" wp14:editId="57BD62F4">
+            <wp:extent cx="5943600" cy="3628390"/>
+            <wp:effectExtent l="0" t="0" r="0" b="0"/>
+            <wp:docPr id="9" name="Picture 9"/>
             <wp:cNvGraphicFramePr>
               <a:graphicFrameLocks xmlns:a="http://schemas.openxmlformats.org/drawingml/2006/main" noChangeAspect="1"/>
             </wp:cNvGraphicFramePr>
@@ -707,7 +619,7 @@
                   <pic:spPr>
                     <a:xfrm>
                       <a:off x="0" y="0"/>
-                      <a:ext cx="5943600" cy="2567940"/>
+                      <a:ext cx="5943600" cy="3628390"/>
                     </a:xfrm>
                     <a:prstGeom prst="rect">
                       <a:avLst/>
@@ -720,6 +632,7 @@
         </w:drawing>
       </w:r>
     </w:p>
+    <w:p/>
     <w:p>
       <w:r>
         <w:rPr>
@@ -727,10 +640,10 @@
           <w:lang w:eastAsia="en-CA"/>
         </w:rPr>
         <w:drawing>
-          <wp:inline distT="0" distB="0" distL="0" distR="0" wp14:anchorId="03D31E9B" wp14:editId="2E2C6B8A">
-            <wp:extent cx="5943600" cy="3794125"/>
-            <wp:effectExtent l="0" t="0" r="0" b="0"/>
-            <wp:docPr id="12" name="Picture 12"/>
+          <wp:inline distT="0" distB="0" distL="0" distR="0" wp14:anchorId="7D0385E9" wp14:editId="5BA93D30">
+            <wp:extent cx="5943600" cy="2733675"/>
+            <wp:effectExtent l="0" t="0" r="0" b="9525"/>
+            <wp:docPr id="10" name="Picture 10"/>
             <wp:cNvGraphicFramePr>
               <a:graphicFrameLocks xmlns:a="http://schemas.openxmlformats.org/drawingml/2006/main" noChangeAspect="1"/>
             </wp:cNvGraphicFramePr>
@@ -750,7 +663,7 @@
                   <pic:spPr>
                     <a:xfrm>
                       <a:off x="0" y="0"/>
-                      <a:ext cx="5943600" cy="3794125"/>
+                      <a:ext cx="5943600" cy="2733675"/>
                     </a:xfrm>
                     <a:prstGeom prst="rect">
                       <a:avLst/>
@@ -765,17 +678,1696 @@
     </w:p>
     <w:p>
       <w:r>
+        <w:rPr>
+          <w:noProof/>
+          <w:lang w:eastAsia="en-CA"/>
+        </w:rPr>
+        <w:lastRenderedPageBreak/>
+        <w:drawing>
+          <wp:inline distT="0" distB="0" distL="0" distR="0" wp14:anchorId="4EB3A9AB" wp14:editId="72FFDAB2">
+            <wp:extent cx="6019137" cy="2600576"/>
+            <wp:effectExtent l="0" t="0" r="1270" b="0"/>
+            <wp:docPr id="11" name="Picture 11"/>
+            <wp:cNvGraphicFramePr>
+              <a:graphicFrameLocks xmlns:a="http://schemas.openxmlformats.org/drawingml/2006/main" noChangeAspect="1"/>
+            </wp:cNvGraphicFramePr>
+            <a:graphic xmlns:a="http://schemas.openxmlformats.org/drawingml/2006/main">
+              <a:graphicData uri="http://schemas.openxmlformats.org/drawingml/2006/picture">
+                <pic:pic xmlns:pic="http://schemas.openxmlformats.org/drawingml/2006/picture">
+                  <pic:nvPicPr>
+                    <pic:cNvPr id="1" name=""/>
+                    <pic:cNvPicPr/>
+                  </pic:nvPicPr>
+                  <pic:blipFill>
+                    <a:blip r:embed="rId17"/>
+                    <a:stretch>
+                      <a:fillRect/>
+                    </a:stretch>
+                  </pic:blipFill>
+                  <pic:spPr>
+                    <a:xfrm>
+                      <a:off x="0" y="0"/>
+                      <a:ext cx="6021024" cy="2601391"/>
+                    </a:xfrm>
+                    <a:prstGeom prst="rect">
+                      <a:avLst/>
+                    </a:prstGeom>
+                  </pic:spPr>
+                </pic:pic>
+              </a:graphicData>
+            </a:graphic>
+          </wp:inline>
+        </w:drawing>
+      </w:r>
+    </w:p>
+    <w:p>
+      <w:r>
+        <w:rPr>
+          <w:noProof/>
+          <w:lang w:eastAsia="en-CA"/>
+        </w:rPr>
+        <w:drawing>
+          <wp:inline distT="0" distB="0" distL="0" distR="0" wp14:anchorId="03D31E9B" wp14:editId="2E2C6B8A">
+            <wp:extent cx="6321287" cy="4035223"/>
+            <wp:effectExtent l="0" t="0" r="3810" b="3810"/>
+            <wp:docPr id="12" name="Picture 12"/>
+            <wp:cNvGraphicFramePr>
+              <a:graphicFrameLocks xmlns:a="http://schemas.openxmlformats.org/drawingml/2006/main" noChangeAspect="1"/>
+            </wp:cNvGraphicFramePr>
+            <a:graphic xmlns:a="http://schemas.openxmlformats.org/drawingml/2006/main">
+              <a:graphicData uri="http://schemas.openxmlformats.org/drawingml/2006/picture">
+                <pic:pic xmlns:pic="http://schemas.openxmlformats.org/drawingml/2006/picture">
+                  <pic:nvPicPr>
+                    <pic:cNvPr id="1" name=""/>
+                    <pic:cNvPicPr/>
+                  </pic:nvPicPr>
+                  <pic:blipFill>
+                    <a:blip r:embed="rId18"/>
+                    <a:stretch>
+                      <a:fillRect/>
+                    </a:stretch>
+                  </pic:blipFill>
+                  <pic:spPr>
+                    <a:xfrm>
+                      <a:off x="0" y="0"/>
+                      <a:ext cx="6323013" cy="4036325"/>
+                    </a:xfrm>
+                    <a:prstGeom prst="rect">
+                      <a:avLst/>
+                    </a:prstGeom>
+                  </pic:spPr>
+                </pic:pic>
+              </a:graphicData>
+            </a:graphic>
+          </wp:inline>
+        </w:drawing>
+      </w:r>
+    </w:p>
+    <w:p>
+      <w:r>
         <w:t>Process Noise, u, can be set to 0 because of it is random process that has a mean of 0. The process noises covariance is added to the Covariance prediction.</w:t>
+      </w:r>
+    </w:p>
+    <w:p/>
+    <w:p/>
+    <w:p/>
+    <w:p>
+      <w:r>
+        <w:rPr>
+          <w:b/>
+          <w:sz w:val="32"/>
+          <w:szCs w:val="32"/>
+        </w:rPr>
+        <w:lastRenderedPageBreak/>
+        <w:t>Noise</w:t>
+      </w:r>
+      <w:r>
+        <w:br/>
+        <w:t xml:space="preserve">There are 2 types of noise we consider, Process Noise from the prediction step, and Measurement Noise from the </w:t>
+      </w:r>
+      <w:r>
+        <w:t>measurement step.</w:t>
+      </w:r>
+    </w:p>
+    <w:p/>
+    <w:p>
+      <w:r>
+        <w:rPr>
+          <w:b/>
+        </w:rPr>
+        <w:t>Measurement Noise</w:t>
+      </w:r>
+      <w:r>
+        <w:t>: Uncertainty that is associated with the measurement accuracy of the sensor of an object in a state.</w:t>
+      </w:r>
+      <w:r>
+        <w:t xml:space="preserve"> </w:t>
+      </w:r>
+    </w:p>
+    <w:p/>
+    <w:p>
+      <w:r>
+        <w:rPr>
+          <w:b/>
+        </w:rPr>
+        <w:t>Process Noise</w:t>
+      </w:r>
+      <w:r>
+        <w:t xml:space="preserve">: </w:t>
+      </w:r>
+      <w:r>
+        <w:t xml:space="preserve">Uncertainty that comes from predicting the future measurement of an object. </w:t>
+      </w:r>
+      <w:r>
+        <w:t>Ex:</w:t>
+      </w:r>
+      <w:r>
+        <w:t xml:space="preserve"> Uncertainty that a pedestrian will accelerate when we use the model of predicting constant </w:t>
+      </w:r>
+      <w:r>
+        <w:t>velocity. (</w:t>
+      </w:r>
+      <w:proofErr w:type="gramStart"/>
+      <w:r>
+        <w:t>acceleration</w:t>
+      </w:r>
+      <w:proofErr w:type="gramEnd"/>
+      <w:r>
+        <w:t xml:space="preserve"> </w:t>
+      </w:r>
+      <w:r>
+        <w:t>is any change in velocity like direction</w:t>
+      </w:r>
+      <w:r>
+        <w:t>)</w:t>
+      </w:r>
+    </w:p>
+    <w:p>
+      <w:pPr>
+        <w:rPr>
+          <w:b/>
+          <w:sz w:val="28"/>
+          <w:szCs w:val="28"/>
+          <w:u w:val="single"/>
+        </w:rPr>
+      </w:pPr>
+      <w:r>
+        <w:rPr>
+          <w:b/>
+          <w:sz w:val="28"/>
+          <w:szCs w:val="28"/>
+          <w:u w:val="single"/>
+        </w:rPr>
+        <w:t>2 Dimensional Equation</w:t>
+      </w:r>
+    </w:p>
+    <w:p>
+      <w:pPr>
+        <w:tabs>
+          <w:tab w:val="left" w:pos="1102"/>
+        </w:tabs>
+        <w:jc w:val="center"/>
+      </w:pPr>
+      <w:r>
+        <w:rPr>
+          <w:noProof/>
+          <w:lang w:eastAsia="en-CA"/>
+        </w:rPr>
+        <w:drawing>
+          <wp:inline distT="0" distB="0" distL="0" distR="0" wp14:anchorId="32A2F969" wp14:editId="041100AA">
+            <wp:extent cx="6566778" cy="3975848"/>
+            <wp:effectExtent l="0" t="0" r="5715" b="5715"/>
+            <wp:docPr id="13" name="Picture 13"/>
+            <wp:cNvGraphicFramePr>
+              <a:graphicFrameLocks xmlns:a="http://schemas.openxmlformats.org/drawingml/2006/main" noChangeAspect="1"/>
+            </wp:cNvGraphicFramePr>
+            <a:graphic xmlns:a="http://schemas.openxmlformats.org/drawingml/2006/main">
+              <a:graphicData uri="http://schemas.openxmlformats.org/drawingml/2006/picture">
+                <pic:pic xmlns:pic="http://schemas.openxmlformats.org/drawingml/2006/picture">
+                  <pic:nvPicPr>
+                    <pic:cNvPr id="1" name=""/>
+                    <pic:cNvPicPr/>
+                  </pic:nvPicPr>
+                  <pic:blipFill>
+                    <a:blip r:embed="rId19"/>
+                    <a:stretch>
+                      <a:fillRect/>
+                    </a:stretch>
+                  </pic:blipFill>
+                  <pic:spPr>
+                    <a:xfrm>
+                      <a:off x="0" y="0"/>
+                      <a:ext cx="6598241" cy="3994897"/>
+                    </a:xfrm>
+                    <a:prstGeom prst="rect">
+                      <a:avLst/>
+                    </a:prstGeom>
+                  </pic:spPr>
+                </pic:pic>
+              </a:graphicData>
+            </a:graphic>
+          </wp:inline>
+        </w:drawing>
+      </w:r>
+    </w:p>
+    <w:p>
+      <w:pPr>
+        <w:rPr>
+          <w:b/>
+          <w:sz w:val="32"/>
+          <w:szCs w:val="32"/>
+        </w:rPr>
+      </w:pPr>
+      <w:r>
+        <w:rPr>
+          <w:b/>
+          <w:sz w:val="32"/>
+          <w:szCs w:val="32"/>
+        </w:rPr>
+        <w:t>Constant Velocity Model</w:t>
+      </w:r>
+    </w:p>
+    <w:p>
+      <w:pPr>
+        <w:jc w:val="center"/>
+      </w:pPr>
+      <w:r>
+        <w:rPr>
+          <w:noProof/>
+          <w:lang w:eastAsia="en-CA"/>
+        </w:rPr>
+        <w:lastRenderedPageBreak/>
+        <w:drawing>
+          <wp:inline distT="0" distB="0" distL="0" distR="0" wp14:anchorId="1CA46A46" wp14:editId="792E8E1A">
+            <wp:extent cx="3552825" cy="4505325"/>
+            <wp:effectExtent l="0" t="0" r="9525" b="9525"/>
+            <wp:docPr id="14" name="Picture 14"/>
+            <wp:cNvGraphicFramePr>
+              <a:graphicFrameLocks xmlns:a="http://schemas.openxmlformats.org/drawingml/2006/main" noChangeAspect="1"/>
+            </wp:cNvGraphicFramePr>
+            <a:graphic xmlns:a="http://schemas.openxmlformats.org/drawingml/2006/main">
+              <a:graphicData uri="http://schemas.openxmlformats.org/drawingml/2006/picture">
+                <pic:pic xmlns:pic="http://schemas.openxmlformats.org/drawingml/2006/picture">
+                  <pic:nvPicPr>
+                    <pic:cNvPr id="1" name=""/>
+                    <pic:cNvPicPr/>
+                  </pic:nvPicPr>
+                  <pic:blipFill>
+                    <a:blip r:embed="rId20"/>
+                    <a:stretch>
+                      <a:fillRect/>
+                    </a:stretch>
+                  </pic:blipFill>
+                  <pic:spPr>
+                    <a:xfrm>
+                      <a:off x="0" y="0"/>
+                      <a:ext cx="3552825" cy="4505325"/>
+                    </a:xfrm>
+                    <a:prstGeom prst="rect">
+                      <a:avLst/>
+                    </a:prstGeom>
+                  </pic:spPr>
+                </pic:pic>
+              </a:graphicData>
+            </a:graphic>
+          </wp:inline>
+        </w:drawing>
+      </w:r>
+    </w:p>
+    <w:p>
+      <w:r>
+        <w:rPr>
+          <w:noProof/>
+          <w:lang w:eastAsia="en-CA"/>
+        </w:rPr>
+        <w:drawing>
+          <wp:inline distT="0" distB="0" distL="0" distR="0" wp14:anchorId="05792995" wp14:editId="71DA462C">
+            <wp:extent cx="5943600" cy="2458720"/>
+            <wp:effectExtent l="0" t="0" r="0" b="0"/>
+            <wp:docPr id="15" name="Picture 15"/>
+            <wp:cNvGraphicFramePr>
+              <a:graphicFrameLocks xmlns:a="http://schemas.openxmlformats.org/drawingml/2006/main" noChangeAspect="1"/>
+            </wp:cNvGraphicFramePr>
+            <a:graphic xmlns:a="http://schemas.openxmlformats.org/drawingml/2006/main">
+              <a:graphicData uri="http://schemas.openxmlformats.org/drawingml/2006/picture">
+                <pic:pic xmlns:pic="http://schemas.openxmlformats.org/drawingml/2006/picture">
+                  <pic:nvPicPr>
+                    <pic:cNvPr id="1" name=""/>
+                    <pic:cNvPicPr/>
+                  </pic:nvPicPr>
+                  <pic:blipFill>
+                    <a:blip r:embed="rId21"/>
+                    <a:stretch>
+                      <a:fillRect/>
+                    </a:stretch>
+                  </pic:blipFill>
+                  <pic:spPr>
+                    <a:xfrm>
+                      <a:off x="0" y="0"/>
+                      <a:ext cx="5943600" cy="2458720"/>
+                    </a:xfrm>
+                    <a:prstGeom prst="rect">
+                      <a:avLst/>
+                    </a:prstGeom>
+                  </pic:spPr>
+                </pic:pic>
+              </a:graphicData>
+            </a:graphic>
+          </wp:inline>
+        </w:drawing>
+      </w:r>
+    </w:p>
+    <w:p/>
+    <w:p/>
+    <w:p/>
+    <w:p>
+      <w:r>
+        <w:lastRenderedPageBreak/>
+        <w:t>The time between measurements is now different every time. The delta T, is not constant.</w:t>
+      </w:r>
+      <w:r>
+        <w:t xml:space="preserve"> </w:t>
+      </w:r>
+      <w:r>
+        <w:t>The time betwee</w:t>
+      </w:r>
+      <w:r>
+        <w:t>n 2 observations is not constant</w:t>
+      </w:r>
+      <w:r>
+        <w:t>.</w:t>
+      </w:r>
+    </w:p>
+    <w:p>
+      <w:r>
+        <w:rPr>
+          <w:noProof/>
+          <w:lang w:eastAsia="en-CA"/>
+        </w:rPr>
+        <w:drawing>
+          <wp:inline distT="0" distB="0" distL="0" distR="0" wp14:anchorId="654623E5" wp14:editId="68051E7E">
+            <wp:extent cx="5943600" cy="1019175"/>
+            <wp:effectExtent l="0" t="0" r="0" b="9525"/>
+            <wp:docPr id="16" name="Picture 16"/>
+            <wp:cNvGraphicFramePr>
+              <a:graphicFrameLocks xmlns:a="http://schemas.openxmlformats.org/drawingml/2006/main" noChangeAspect="1"/>
+            </wp:cNvGraphicFramePr>
+            <a:graphic xmlns:a="http://schemas.openxmlformats.org/drawingml/2006/main">
+              <a:graphicData uri="http://schemas.openxmlformats.org/drawingml/2006/picture">
+                <pic:pic xmlns:pic="http://schemas.openxmlformats.org/drawingml/2006/picture">
+                  <pic:nvPicPr>
+                    <pic:cNvPr id="1" name=""/>
+                    <pic:cNvPicPr/>
+                  </pic:nvPicPr>
+                  <pic:blipFill>
+                    <a:blip r:embed="rId22"/>
+                    <a:stretch>
+                      <a:fillRect/>
+                    </a:stretch>
+                  </pic:blipFill>
+                  <pic:spPr>
+                    <a:xfrm>
+                      <a:off x="0" y="0"/>
+                      <a:ext cx="5943600" cy="1019175"/>
+                    </a:xfrm>
+                    <a:prstGeom prst="rect">
+                      <a:avLst/>
+                    </a:prstGeom>
+                  </pic:spPr>
+                </pic:pic>
+              </a:graphicData>
+            </a:graphic>
+          </wp:inline>
+        </w:drawing>
+      </w:r>
+    </w:p>
+    <w:p/>
+    <w:p>
+      <w:r>
+        <w:t>Now we need the Process Covariance matrix</w:t>
+      </w:r>
+      <w:r>
+        <w:t xml:space="preserve"> (Q)</w:t>
+      </w:r>
+      <w:r>
+        <w:t xml:space="preserve"> to calculate the stochastic part of the state transition function.</w:t>
+      </w:r>
+    </w:p>
+    <w:p>
+      <w:pPr>
+        <w:rPr>
+          <w:b/>
+          <w:u w:val="single"/>
+        </w:rPr>
+      </w:pPr>
+      <w:r>
+        <w:rPr>
+          <w:b/>
+          <w:u w:val="single"/>
+        </w:rPr>
+        <w:t xml:space="preserve">How Acceleration is </w:t>
+      </w:r>
+      <w:proofErr w:type="gramStart"/>
+      <w:r>
+        <w:rPr>
+          <w:b/>
+          <w:u w:val="single"/>
+        </w:rPr>
+        <w:t>Expressed</w:t>
+      </w:r>
+      <w:proofErr w:type="gramEnd"/>
+      <w:r>
+        <w:rPr>
+          <w:b/>
+          <w:u w:val="single"/>
+        </w:rPr>
+        <w:t xml:space="preserve"> in the equation</w:t>
+      </w:r>
+    </w:p>
+    <w:p>
+      <w:r>
+        <w:rPr>
+          <w:noProof/>
+          <w:lang w:eastAsia="en-CA"/>
+        </w:rPr>
+        <w:drawing>
+          <wp:inline distT="0" distB="0" distL="0" distR="0" wp14:anchorId="07327484" wp14:editId="69520308">
+            <wp:extent cx="5629523" cy="2574184"/>
+            <wp:effectExtent l="0" t="0" r="0" b="0"/>
+            <wp:docPr id="19" name="Picture 19"/>
+            <wp:cNvGraphicFramePr>
+              <a:graphicFrameLocks xmlns:a="http://schemas.openxmlformats.org/drawingml/2006/main" noChangeAspect="1"/>
+            </wp:cNvGraphicFramePr>
+            <a:graphic xmlns:a="http://schemas.openxmlformats.org/drawingml/2006/main">
+              <a:graphicData uri="http://schemas.openxmlformats.org/drawingml/2006/picture">
+                <pic:pic xmlns:pic="http://schemas.openxmlformats.org/drawingml/2006/picture">
+                  <pic:nvPicPr>
+                    <pic:cNvPr id="1" name=""/>
+                    <pic:cNvPicPr/>
+                  </pic:nvPicPr>
+                  <pic:blipFill>
+                    <a:blip r:embed="rId23"/>
+                    <a:stretch>
+                      <a:fillRect/>
+                    </a:stretch>
+                  </pic:blipFill>
+                  <pic:spPr>
+                    <a:xfrm>
+                      <a:off x="0" y="0"/>
+                      <a:ext cx="5639790" cy="2578879"/>
+                    </a:xfrm>
+                    <a:prstGeom prst="rect">
+                      <a:avLst/>
+                    </a:prstGeom>
+                  </pic:spPr>
+                </pic:pic>
+              </a:graphicData>
+            </a:graphic>
+          </wp:inline>
+        </w:drawing>
+      </w:r>
+    </w:p>
+    <w:p/>
+    <w:p>
+      <w:r>
+        <w:t>The State transition equation describes the prediction of the next state. Acceleration is represented in these kinematic equations.</w:t>
+      </w:r>
+    </w:p>
+    <w:p>
+      <w:r>
+        <w:t xml:space="preserve">If we have 2 </w:t>
+      </w:r>
+      <w:r>
+        <w:t>consecutive</w:t>
+      </w:r>
+      <w:r>
+        <w:t xml:space="preserve"> observations of the same pedestrians position with initial and final velocities. </w:t>
+      </w:r>
+    </w:p>
+    <w:p>
+      <w:r>
+        <w:t>From the kinematic equations we can derive the current position and speed of the pedestrian as a function of previous state variables, including the change in velocity (</w:t>
+      </w:r>
+      <w:r>
+        <w:t>acceleration</w:t>
+      </w:r>
+      <w:r>
+        <w:t xml:space="preserve">). </w:t>
+      </w:r>
+    </w:p>
+    <w:p>
+      <w:r>
+        <w:t>The acceleration is then included as the ran</w:t>
+      </w:r>
+      <w:r>
+        <w:t>dom noise v vector, which makes up the stochastic part of the state transition function.</w:t>
+      </w:r>
+      <w:r>
+        <w:t xml:space="preserve"> The model of constant velocity is the deterministic part of the equation.</w:t>
+      </w:r>
+    </w:p>
+    <w:p>
+      <w:pPr>
+        <w:jc w:val="center"/>
+      </w:pPr>
+      <w:r>
+        <w:rPr>
+          <w:noProof/>
+          <w:lang w:eastAsia="en-CA"/>
+        </w:rPr>
+        <w:lastRenderedPageBreak/>
+        <w:drawing>
+          <wp:inline distT="0" distB="0" distL="0" distR="0" wp14:anchorId="7D422A4D" wp14:editId="111104BE">
+            <wp:extent cx="5943600" cy="3065145"/>
+            <wp:effectExtent l="0" t="0" r="0" b="1905"/>
+            <wp:docPr id="20" name="Picture 20"/>
+            <wp:cNvGraphicFramePr>
+              <a:graphicFrameLocks xmlns:a="http://schemas.openxmlformats.org/drawingml/2006/main" noChangeAspect="1"/>
+            </wp:cNvGraphicFramePr>
+            <a:graphic xmlns:a="http://schemas.openxmlformats.org/drawingml/2006/main">
+              <a:graphicData uri="http://schemas.openxmlformats.org/drawingml/2006/picture">
+                <pic:pic xmlns:pic="http://schemas.openxmlformats.org/drawingml/2006/picture">
+                  <pic:nvPicPr>
+                    <pic:cNvPr id="1" name=""/>
+                    <pic:cNvPicPr/>
+                  </pic:nvPicPr>
+                  <pic:blipFill>
+                    <a:blip r:embed="rId24"/>
+                    <a:stretch>
+                      <a:fillRect/>
+                    </a:stretch>
+                  </pic:blipFill>
+                  <pic:spPr>
+                    <a:xfrm>
+                      <a:off x="0" y="0"/>
+                      <a:ext cx="5943600" cy="3065145"/>
+                    </a:xfrm>
+                    <a:prstGeom prst="rect">
+                      <a:avLst/>
+                    </a:prstGeom>
+                  </pic:spPr>
+                </pic:pic>
+              </a:graphicData>
+            </a:graphic>
+          </wp:inline>
+        </w:drawing>
+      </w:r>
+    </w:p>
+    <w:p>
+      <w:r>
+        <w:t>The noise is stochastic with a mean of 0 and a covariance matrix of Q.</w:t>
+      </w:r>
+    </w:p>
+    <w:p>
+      <w:r>
+        <w:t xml:space="preserve">Each Kalman Filter Step Calculates delta T. </w:t>
+      </w:r>
+    </w:p>
+    <w:p>
+      <w:r>
+        <w:rPr>
+          <w:noProof/>
+          <w:lang w:eastAsia="en-CA"/>
+        </w:rPr>
+        <w:drawing>
+          <wp:inline distT="0" distB="0" distL="0" distR="0" wp14:anchorId="2BB82566" wp14:editId="0799ED20">
+            <wp:extent cx="5943600" cy="2799080"/>
+            <wp:effectExtent l="0" t="0" r="0" b="1270"/>
+            <wp:docPr id="21" name="Picture 21"/>
+            <wp:cNvGraphicFramePr>
+              <a:graphicFrameLocks xmlns:a="http://schemas.openxmlformats.org/drawingml/2006/main" noChangeAspect="1"/>
+            </wp:cNvGraphicFramePr>
+            <a:graphic xmlns:a="http://schemas.openxmlformats.org/drawingml/2006/main">
+              <a:graphicData uri="http://schemas.openxmlformats.org/drawingml/2006/picture">
+                <pic:pic xmlns:pic="http://schemas.openxmlformats.org/drawingml/2006/picture">
+                  <pic:nvPicPr>
+                    <pic:cNvPr id="1" name=""/>
+                    <pic:cNvPicPr/>
+                  </pic:nvPicPr>
+                  <pic:blipFill>
+                    <a:blip r:embed="rId25"/>
+                    <a:stretch>
+                      <a:fillRect/>
+                    </a:stretch>
+                  </pic:blipFill>
+                  <pic:spPr>
+                    <a:xfrm>
+                      <a:off x="0" y="0"/>
+                      <a:ext cx="5943600" cy="2799080"/>
+                    </a:xfrm>
+                    <a:prstGeom prst="rect">
+                      <a:avLst/>
+                    </a:prstGeom>
+                  </pic:spPr>
+                </pic:pic>
+              </a:graphicData>
+            </a:graphic>
+          </wp:inline>
+        </w:drawing>
+      </w:r>
+    </w:p>
+    <w:p>
+      <w:pPr>
+        <w:jc w:val="both"/>
+      </w:pPr>
+      <w:r>
+        <w:t>The noise can be decomposed into 2 components (4x2 matrix and a 2x1 matrix with the random components)</w:t>
+      </w:r>
+    </w:p>
+    <w:p>
+      <w:pPr>
+        <w:jc w:val="both"/>
+      </w:pPr>
+      <w:r>
+        <w:rPr>
+          <w:noProof/>
+          <w:lang w:eastAsia="en-CA"/>
+        </w:rPr>
+        <w:lastRenderedPageBreak/>
+        <w:drawing>
+          <wp:inline distT="0" distB="0" distL="0" distR="0" wp14:anchorId="203B747F" wp14:editId="5720ED45">
+            <wp:extent cx="5943600" cy="2593975"/>
+            <wp:effectExtent l="0" t="0" r="0" b="0"/>
+            <wp:docPr id="22" name="Picture 22"/>
+            <wp:cNvGraphicFramePr>
+              <a:graphicFrameLocks xmlns:a="http://schemas.openxmlformats.org/drawingml/2006/main" noChangeAspect="1"/>
+            </wp:cNvGraphicFramePr>
+            <a:graphic xmlns:a="http://schemas.openxmlformats.org/drawingml/2006/main">
+              <a:graphicData uri="http://schemas.openxmlformats.org/drawingml/2006/picture">
+                <pic:pic xmlns:pic="http://schemas.openxmlformats.org/drawingml/2006/picture">
+                  <pic:nvPicPr>
+                    <pic:cNvPr id="1" name=""/>
+                    <pic:cNvPicPr/>
+                  </pic:nvPicPr>
+                  <pic:blipFill>
+                    <a:blip r:embed="rId26"/>
+                    <a:stretch>
+                      <a:fillRect/>
+                    </a:stretch>
+                  </pic:blipFill>
+                  <pic:spPr>
+                    <a:xfrm>
+                      <a:off x="0" y="0"/>
+                      <a:ext cx="5943600" cy="2593975"/>
+                    </a:xfrm>
+                    <a:prstGeom prst="rect">
+                      <a:avLst/>
+                    </a:prstGeom>
+                  </pic:spPr>
+                </pic:pic>
+              </a:graphicData>
+            </a:graphic>
+          </wp:inline>
+        </w:drawing>
+      </w:r>
+    </w:p>
+    <w:p>
+      <w:r>
+        <w:rPr>
+          <w:noProof/>
+          <w:lang w:eastAsia="en-CA"/>
+        </w:rPr>
+        <w:drawing>
+          <wp:inline distT="0" distB="0" distL="0" distR="0" wp14:anchorId="38324A7F" wp14:editId="278DD871">
+            <wp:extent cx="5943600" cy="2798445"/>
+            <wp:effectExtent l="0" t="0" r="0" b="1905"/>
+            <wp:docPr id="23" name="Picture 23"/>
+            <wp:cNvGraphicFramePr>
+              <a:graphicFrameLocks xmlns:a="http://schemas.openxmlformats.org/drawingml/2006/main" noChangeAspect="1"/>
+            </wp:cNvGraphicFramePr>
+            <a:graphic xmlns:a="http://schemas.openxmlformats.org/drawingml/2006/main">
+              <a:graphicData uri="http://schemas.openxmlformats.org/drawingml/2006/picture">
+                <pic:pic xmlns:pic="http://schemas.openxmlformats.org/drawingml/2006/picture">
+                  <pic:nvPicPr>
+                    <pic:cNvPr id="1" name=""/>
+                    <pic:cNvPicPr/>
+                  </pic:nvPicPr>
+                  <pic:blipFill>
+                    <a:blip r:embed="rId27"/>
+                    <a:stretch>
+                      <a:fillRect/>
+                    </a:stretch>
+                  </pic:blipFill>
+                  <pic:spPr>
+                    <a:xfrm>
+                      <a:off x="0" y="0"/>
+                      <a:ext cx="5943600" cy="2798445"/>
+                    </a:xfrm>
+                    <a:prstGeom prst="rect">
+                      <a:avLst/>
+                    </a:prstGeom>
+                  </pic:spPr>
+                </pic:pic>
+              </a:graphicData>
+            </a:graphic>
+          </wp:inline>
+        </w:drawing>
+      </w:r>
+    </w:p>
+    <w:p/>
+    <w:p>
+      <w:pPr>
+        <w:rPr>
+          <w:b/>
+          <w:sz w:val="28"/>
+          <w:szCs w:val="28"/>
+          <w:u w:val="single"/>
+        </w:rPr>
+      </w:pPr>
+      <w:r>
+        <w:rPr>
+          <w:b/>
+          <w:sz w:val="28"/>
+          <w:szCs w:val="28"/>
+          <w:u w:val="single"/>
+        </w:rPr>
+        <w:t>Calculating the Process Covariance Matrix (Q)</w:t>
+      </w:r>
+    </w:p>
+    <w:p>
+      <w:r>
+        <w:rPr>
+          <w:noProof/>
+          <w:lang w:eastAsia="en-CA"/>
+        </w:rPr>
+        <w:drawing>
+          <wp:inline distT="0" distB="0" distL="0" distR="0" wp14:anchorId="5592C74B" wp14:editId="198B712E">
+            <wp:extent cx="4143375" cy="1885950"/>
+            <wp:effectExtent l="0" t="0" r="9525" b="0"/>
+            <wp:docPr id="17" name="Picture 17"/>
+            <wp:cNvGraphicFramePr>
+              <a:graphicFrameLocks xmlns:a="http://schemas.openxmlformats.org/drawingml/2006/main" noChangeAspect="1"/>
+            </wp:cNvGraphicFramePr>
+            <a:graphic xmlns:a="http://schemas.openxmlformats.org/drawingml/2006/main">
+              <a:graphicData uri="http://schemas.openxmlformats.org/drawingml/2006/picture">
+                <pic:pic xmlns:pic="http://schemas.openxmlformats.org/drawingml/2006/picture">
+                  <pic:nvPicPr>
+                    <pic:cNvPr id="1" name=""/>
+                    <pic:cNvPicPr/>
+                  </pic:nvPicPr>
+                  <pic:blipFill>
+                    <a:blip r:embed="rId28"/>
+                    <a:stretch>
+                      <a:fillRect/>
+                    </a:stretch>
+                  </pic:blipFill>
+                  <pic:spPr>
+                    <a:xfrm>
+                      <a:off x="0" y="0"/>
+                      <a:ext cx="4143375" cy="1885950"/>
+                    </a:xfrm>
+                    <a:prstGeom prst="rect">
+                      <a:avLst/>
+                    </a:prstGeom>
+                  </pic:spPr>
+                </pic:pic>
+              </a:graphicData>
+            </a:graphic>
+          </wp:inline>
+        </w:drawing>
+      </w:r>
+    </w:p>
+    <w:p>
+      <w:r>
+        <w:rPr>
+          <w:noProof/>
+          <w:lang w:eastAsia="en-CA"/>
+        </w:rPr>
+        <w:lastRenderedPageBreak/>
+        <w:drawing>
+          <wp:inline distT="0" distB="0" distL="0" distR="0" wp14:anchorId="19DA3C76" wp14:editId="6F6B99F5">
+            <wp:extent cx="6685868" cy="906449"/>
+            <wp:effectExtent l="0" t="0" r="1270" b="8255"/>
+            <wp:docPr id="18" name="Picture 18"/>
+            <wp:cNvGraphicFramePr>
+              <a:graphicFrameLocks xmlns:a="http://schemas.openxmlformats.org/drawingml/2006/main" noChangeAspect="1"/>
+            </wp:cNvGraphicFramePr>
+            <a:graphic xmlns:a="http://schemas.openxmlformats.org/drawingml/2006/main">
+              <a:graphicData uri="http://schemas.openxmlformats.org/drawingml/2006/picture">
+                <pic:pic xmlns:pic="http://schemas.openxmlformats.org/drawingml/2006/picture">
+                  <pic:nvPicPr>
+                    <pic:cNvPr id="1" name=""/>
+                    <pic:cNvPicPr/>
+                  </pic:nvPicPr>
+                  <pic:blipFill>
+                    <a:blip r:embed="rId29"/>
+                    <a:stretch>
+                      <a:fillRect/>
+                    </a:stretch>
+                  </pic:blipFill>
+                  <pic:spPr>
+                    <a:xfrm>
+                      <a:off x="0" y="0"/>
+                      <a:ext cx="6860064" cy="930066"/>
+                    </a:xfrm>
+                    <a:prstGeom prst="rect">
+                      <a:avLst/>
+                    </a:prstGeom>
+                  </pic:spPr>
+                </pic:pic>
+              </a:graphicData>
+            </a:graphic>
+          </wp:inline>
+        </w:drawing>
+      </w:r>
+    </w:p>
+    <w:p/>
+    <w:p>
+      <w:r>
+        <w:t>Because the state vector only tracks position and velocity, acceleration is modeled as a random noise.</w:t>
+      </w:r>
+      <w:r>
+        <w:t xml:space="preserve"> The calculation for Q includes the Delta T because the longer time goes on, the more uncertain we become about our position and velocity.</w:t>
+      </w:r>
+    </w:p>
+    <w:p>
+      <w:r>
+        <w:t xml:space="preserve">The matrix value Q, is defined as the Expected Value of the noise vector v times the noise vector </w:t>
+      </w:r>
+      <w:proofErr w:type="spellStart"/>
+      <w:proofErr w:type="gramStart"/>
+      <w:r>
+        <w:t>v</w:t>
+      </w:r>
+      <w:r>
+        <w:softHyphen/>
+      </w:r>
+      <w:r>
+        <w:rPr>
+          <w:vertAlign w:val="superscript"/>
+        </w:rPr>
+        <w:t>T</w:t>
+      </w:r>
+      <w:r>
+        <w:t>.</w:t>
+      </w:r>
+      <w:proofErr w:type="spellEnd"/>
+      <w:proofErr w:type="gramEnd"/>
+      <w:r>
+        <w:t xml:space="preserve"> </w:t>
+      </w:r>
+    </w:p>
+    <w:p>
+      <w:r>
+        <w:rPr>
+          <w:noProof/>
+          <w:lang w:eastAsia="en-CA"/>
+        </w:rPr>
+        <w:drawing>
+          <wp:inline distT="0" distB="0" distL="0" distR="0" wp14:anchorId="06E57BB1" wp14:editId="53C94FB5">
+            <wp:extent cx="5943600" cy="4259580"/>
+            <wp:effectExtent l="0" t="0" r="0" b="7620"/>
+            <wp:docPr id="24" name="Picture 24"/>
+            <wp:cNvGraphicFramePr>
+              <a:graphicFrameLocks xmlns:a="http://schemas.openxmlformats.org/drawingml/2006/main" noChangeAspect="1"/>
+            </wp:cNvGraphicFramePr>
+            <a:graphic xmlns:a="http://schemas.openxmlformats.org/drawingml/2006/main">
+              <a:graphicData uri="http://schemas.openxmlformats.org/drawingml/2006/picture">
+                <pic:pic xmlns:pic="http://schemas.openxmlformats.org/drawingml/2006/picture">
+                  <pic:nvPicPr>
+                    <pic:cNvPr id="1" name=""/>
+                    <pic:cNvPicPr/>
+                  </pic:nvPicPr>
+                  <pic:blipFill>
+                    <a:blip r:embed="rId30"/>
+                    <a:stretch>
+                      <a:fillRect/>
+                    </a:stretch>
+                  </pic:blipFill>
+                  <pic:spPr>
+                    <a:xfrm>
+                      <a:off x="0" y="0"/>
+                      <a:ext cx="5943600" cy="4259580"/>
+                    </a:xfrm>
+                    <a:prstGeom prst="rect">
+                      <a:avLst/>
+                    </a:prstGeom>
+                  </pic:spPr>
+                </pic:pic>
+              </a:graphicData>
+            </a:graphic>
+          </wp:inline>
+        </w:drawing>
+      </w:r>
+    </w:p>
+    <w:p/>
+    <w:p/>
+    <w:p/>
+    <w:p/>
+    <w:p/>
+    <w:p>
+      <w:pPr>
+        <w:rPr>
+          <w:b/>
+          <w:sz w:val="32"/>
+          <w:szCs w:val="32"/>
+          <w:u w:val="single"/>
+        </w:rPr>
+      </w:pPr>
+      <w:r>
+        <w:rPr>
+          <w:b/>
+          <w:sz w:val="32"/>
+          <w:szCs w:val="32"/>
+          <w:u w:val="single"/>
+        </w:rPr>
+        <w:lastRenderedPageBreak/>
+        <w:t>Laser Measurements</w:t>
+      </w:r>
+    </w:p>
+    <w:p>
+      <w:r>
+        <w:t xml:space="preserve">Now that we have a motion model that accounts for noise, we can move on to the next step of considering designing the measurement model for </w:t>
+      </w:r>
+      <w:r>
+        <w:t>the Laser sensor</w:t>
+      </w:r>
+      <w:r>
+        <w:t>.</w:t>
+      </w:r>
+      <w:r>
+        <w:t xml:space="preserve"> Gaining the measurement model for the sensor involves finding the </w:t>
+      </w:r>
+      <w:r>
+        <w:rPr>
+          <w:b/>
+        </w:rPr>
+        <w:t>Measurement vector</w:t>
+      </w:r>
+      <w:r>
+        <w:t xml:space="preserve"> z, the </w:t>
+      </w:r>
+      <w:r>
+        <w:rPr>
+          <w:b/>
+        </w:rPr>
+        <w:t>Measurement Matrix</w:t>
+      </w:r>
+      <w:r>
+        <w:t xml:space="preserve"> H, and the </w:t>
+      </w:r>
+      <w:r>
+        <w:rPr>
+          <w:b/>
+        </w:rPr>
+        <w:t>covariance matrix</w:t>
+      </w:r>
+      <w:r>
+        <w:t xml:space="preserve"> R.</w:t>
+      </w:r>
+    </w:p>
+    <w:p>
+      <w:r>
+        <w:t xml:space="preserve">The Laser sensor outputs a point cloud but for simplicity, in the project we will assume that the point cloud data has already been </w:t>
+      </w:r>
+      <w:r>
+        <w:t>analyzed</w:t>
+      </w:r>
+      <w:r>
+        <w:t xml:space="preserve"> with object detection, and we have the measurements of the objects position (</w:t>
+      </w:r>
+      <w:proofErr w:type="spellStart"/>
+      <w:r>
+        <w:t>px</w:t>
+      </w:r>
+      <w:proofErr w:type="gramStart"/>
+      <w:r>
+        <w:t>,py</w:t>
+      </w:r>
+      <w:proofErr w:type="spellEnd"/>
+      <w:proofErr w:type="gramEnd"/>
+      <w:r>
+        <w:t xml:space="preserve">). </w:t>
+      </w:r>
+    </w:p>
+    <w:p>
+      <w:r>
+        <w:t>That will make our measurement vector:</w:t>
+      </w:r>
+    </w:p>
+    <w:p>
+      <w:r>
+        <w:rPr>
+          <w:noProof/>
+          <w:lang w:eastAsia="en-CA"/>
+        </w:rPr>
+        <w:drawing>
+          <wp:inline distT="0" distB="0" distL="0" distR="0" wp14:anchorId="71B8A629" wp14:editId="260A2235">
+            <wp:extent cx="3057525" cy="1962150"/>
+            <wp:effectExtent l="0" t="0" r="9525" b="0"/>
+            <wp:docPr id="25" name="Picture 25"/>
+            <wp:cNvGraphicFramePr>
+              <a:graphicFrameLocks xmlns:a="http://schemas.openxmlformats.org/drawingml/2006/main" noChangeAspect="1"/>
+            </wp:cNvGraphicFramePr>
+            <a:graphic xmlns:a="http://schemas.openxmlformats.org/drawingml/2006/main">
+              <a:graphicData uri="http://schemas.openxmlformats.org/drawingml/2006/picture">
+                <pic:pic xmlns:pic="http://schemas.openxmlformats.org/drawingml/2006/picture">
+                  <pic:nvPicPr>
+                    <pic:cNvPr id="1" name=""/>
+                    <pic:cNvPicPr/>
+                  </pic:nvPicPr>
+                  <pic:blipFill>
+                    <a:blip r:embed="rId31"/>
+                    <a:stretch>
+                      <a:fillRect/>
+                    </a:stretch>
+                  </pic:blipFill>
+                  <pic:spPr>
+                    <a:xfrm>
+                      <a:off x="0" y="0"/>
+                      <a:ext cx="3057525" cy="1962150"/>
+                    </a:xfrm>
+                    <a:prstGeom prst="rect">
+                      <a:avLst/>
+                    </a:prstGeom>
+                  </pic:spPr>
+                </pic:pic>
+              </a:graphicData>
+            </a:graphic>
+          </wp:inline>
+        </w:drawing>
+      </w:r>
+    </w:p>
+    <w:p/>
+    <w:p>
+      <w:r>
+        <w:t>Because we also know the state vector</w:t>
+      </w:r>
+      <w:r>
+        <w:t xml:space="preserve">, </w:t>
+      </w:r>
+      <w:proofErr w:type="gramStart"/>
+      <w:r>
+        <w:t>We</w:t>
+      </w:r>
+      <w:proofErr w:type="gramEnd"/>
+      <w:r>
+        <w:t xml:space="preserve"> can calculate the find the Measurement</w:t>
+      </w:r>
+      <w:r>
+        <w:t xml:space="preserve"> Matrix H.</w:t>
+      </w:r>
+    </w:p>
+    <w:tbl>
+      <w:tblPr>
+        <w:tblStyle w:val="TableGrid"/>
+        <w:tblW w:w="0" w:type="auto"/>
+        <w:tblBorders>
+          <w:top w:val="none" w:sz="0" w:space="0" w:color="auto"/>
+          <w:left w:val="none" w:sz="0" w:space="0" w:color="auto"/>
+          <w:bottom w:val="none" w:sz="0" w:space="0" w:color="auto"/>
+          <w:right w:val="none" w:sz="0" w:space="0" w:color="auto"/>
+          <w:insideH w:val="none" w:sz="0" w:space="0" w:color="auto"/>
+          <w:insideV w:val="none" w:sz="0" w:space="0" w:color="auto"/>
+        </w:tblBorders>
+        <w:tblLook w:val="04A0" w:firstRow="1" w:lastRow="0" w:firstColumn="1" w:lastColumn="0" w:noHBand="0" w:noVBand="1"/>
+      </w:tblPr>
+      <w:tblGrid>
+        <w:gridCol w:w="4675"/>
+        <w:gridCol w:w="4675"/>
+      </w:tblGrid>
+      <w:tr>
+        <w:tc>
+          <w:tcPr>
+            <w:tcW w:w="4675" w:type="dxa"/>
+          </w:tcPr>
+          <w:p>
+            <w:pPr>
+              <w:jc w:val="center"/>
+            </w:pPr>
+            <w:r>
+              <w:rPr>
+                <w:noProof/>
+                <w:lang w:eastAsia="en-CA"/>
+              </w:rPr>
+              <w:drawing>
+                <wp:inline distT="0" distB="0" distL="0" distR="0" wp14:anchorId="63FA2936" wp14:editId="0F0BF81A">
+                  <wp:extent cx="2038350" cy="2600325"/>
+                  <wp:effectExtent l="0" t="0" r="0" b="9525"/>
+                  <wp:docPr id="26" name="Picture 26"/>
+                  <wp:cNvGraphicFramePr>
+                    <a:graphicFrameLocks xmlns:a="http://schemas.openxmlformats.org/drawingml/2006/main" noChangeAspect="1"/>
+                  </wp:cNvGraphicFramePr>
+                  <a:graphic xmlns:a="http://schemas.openxmlformats.org/drawingml/2006/main">
+                    <a:graphicData uri="http://schemas.openxmlformats.org/drawingml/2006/picture">
+                      <pic:pic xmlns:pic="http://schemas.openxmlformats.org/drawingml/2006/picture">
+                        <pic:nvPicPr>
+                          <pic:cNvPr id="1" name=""/>
+                          <pic:cNvPicPr/>
+                        </pic:nvPicPr>
+                        <pic:blipFill>
+                          <a:blip r:embed="rId32"/>
+                          <a:stretch>
+                            <a:fillRect/>
+                          </a:stretch>
+                        </pic:blipFill>
+                        <pic:spPr>
+                          <a:xfrm>
+                            <a:off x="0" y="0"/>
+                            <a:ext cx="2038350" cy="2600325"/>
+                          </a:xfrm>
+                          <a:prstGeom prst="rect">
+                            <a:avLst/>
+                          </a:prstGeom>
+                        </pic:spPr>
+                      </pic:pic>
+                    </a:graphicData>
+                  </a:graphic>
+                </wp:inline>
+              </w:drawing>
+            </w:r>
+          </w:p>
+        </w:tc>
+        <w:tc>
+          <w:tcPr>
+            <w:tcW w:w="4675" w:type="dxa"/>
+          </w:tcPr>
+          <w:p>
+            <w:r>
+              <w:rPr>
+                <w:noProof/>
+                <w:lang w:eastAsia="en-CA"/>
+              </w:rPr>
+              <w:drawing>
+                <wp:inline distT="0" distB="0" distL="0" distR="0" wp14:anchorId="0E1831F1" wp14:editId="5140A1EC">
+                  <wp:extent cx="2762250" cy="2066925"/>
+                  <wp:effectExtent l="0" t="0" r="0" b="9525"/>
+                  <wp:docPr id="27" name="Picture 27"/>
+                  <wp:cNvGraphicFramePr>
+                    <a:graphicFrameLocks xmlns:a="http://schemas.openxmlformats.org/drawingml/2006/main" noChangeAspect="1"/>
+                  </wp:cNvGraphicFramePr>
+                  <a:graphic xmlns:a="http://schemas.openxmlformats.org/drawingml/2006/main">
+                    <a:graphicData uri="http://schemas.openxmlformats.org/drawingml/2006/picture">
+                      <pic:pic xmlns:pic="http://schemas.openxmlformats.org/drawingml/2006/picture">
+                        <pic:nvPicPr>
+                          <pic:cNvPr id="1" name=""/>
+                          <pic:cNvPicPr/>
+                        </pic:nvPicPr>
+                        <pic:blipFill>
+                          <a:blip r:embed="rId33"/>
+                          <a:stretch>
+                            <a:fillRect/>
+                          </a:stretch>
+                        </pic:blipFill>
+                        <pic:spPr>
+                          <a:xfrm>
+                            <a:off x="0" y="0"/>
+                            <a:ext cx="2762250" cy="2066925"/>
+                          </a:xfrm>
+                          <a:prstGeom prst="rect">
+                            <a:avLst/>
+                          </a:prstGeom>
+                        </pic:spPr>
+                      </pic:pic>
+                    </a:graphicData>
+                  </a:graphic>
+                </wp:inline>
+              </w:drawing>
+            </w:r>
+          </w:p>
+        </w:tc>
+      </w:tr>
+    </w:tbl>
+    <w:p/>
+    <w:p>
+      <w:r>
+        <w:t xml:space="preserve">H is the projection of a 4D </w:t>
+      </w:r>
+      <w:proofErr w:type="gramStart"/>
+      <w:r>
+        <w:t>state</w:t>
+      </w:r>
+      <w:proofErr w:type="gramEnd"/>
+      <w:r>
+        <w:t xml:space="preserve"> to a 2D </w:t>
+      </w:r>
+      <w:r>
+        <w:t>observation state</w:t>
+      </w:r>
+      <w:r>
+        <w:t>.</w:t>
+      </w:r>
+      <w:r>
+        <w:t xml:space="preserve"> It projects the belief about the object’s current state into the measurement space of the sensor. (For the LIDAR sensor it we are saying that we </w:t>
+      </w:r>
+      <w:r>
+        <w:lastRenderedPageBreak/>
+        <w:t>are discarding velocity information since the LIDAR only measures position)</w:t>
+      </w:r>
+      <w:r>
+        <w:t>. The prime means that the state is after the prediction step.</w:t>
+      </w:r>
+    </w:p>
+    <w:p>
+      <w:r>
+        <w:t xml:space="preserve">This means that H </w:t>
+      </w:r>
+      <w:proofErr w:type="gramStart"/>
+      <w:r>
+        <w:t>is :</w:t>
+      </w:r>
+      <w:proofErr w:type="gramEnd"/>
+      <w:r>
+        <w:t xml:space="preserve"> </w:t>
+      </w:r>
+      <w:r>
+        <w:rPr>
+          <w:noProof/>
+          <w:lang w:eastAsia="en-CA"/>
+        </w:rPr>
+        <w:drawing>
+          <wp:inline distT="0" distB="0" distL="0" distR="0" wp14:anchorId="5A4CFD8A" wp14:editId="2A2FC192">
+            <wp:extent cx="1304014" cy="510534"/>
+            <wp:effectExtent l="0" t="0" r="0" b="4445"/>
+            <wp:docPr id="28" name="Picture 28"/>
+            <wp:cNvGraphicFramePr>
+              <a:graphicFrameLocks xmlns:a="http://schemas.openxmlformats.org/drawingml/2006/main" noChangeAspect="1"/>
+            </wp:cNvGraphicFramePr>
+            <a:graphic xmlns:a="http://schemas.openxmlformats.org/drawingml/2006/main">
+              <a:graphicData uri="http://schemas.openxmlformats.org/drawingml/2006/picture">
+                <pic:pic xmlns:pic="http://schemas.openxmlformats.org/drawingml/2006/picture">
+                  <pic:nvPicPr>
+                    <pic:cNvPr id="1" name=""/>
+                    <pic:cNvPicPr/>
+                  </pic:nvPicPr>
+                  <pic:blipFill>
+                    <a:blip r:embed="rId34"/>
+                    <a:stretch>
+                      <a:fillRect/>
+                    </a:stretch>
+                  </pic:blipFill>
+                  <pic:spPr>
+                    <a:xfrm>
+                      <a:off x="0" y="0"/>
+                      <a:ext cx="1340605" cy="524860"/>
+                    </a:xfrm>
+                    <a:prstGeom prst="rect">
+                      <a:avLst/>
+                    </a:prstGeom>
+                  </pic:spPr>
+                </pic:pic>
+              </a:graphicData>
+            </a:graphic>
+          </wp:inline>
+        </w:drawing>
+      </w:r>
+    </w:p>
+    <w:p>
+      <w:pPr>
+        <w:rPr>
+          <w:b/>
+          <w:sz w:val="32"/>
+          <w:szCs w:val="32"/>
+          <w:u w:val="single"/>
+        </w:rPr>
+      </w:pPr>
+      <w:r>
+        <w:rPr>
+          <w:b/>
+          <w:sz w:val="32"/>
+          <w:szCs w:val="32"/>
+          <w:u w:val="single"/>
+        </w:rPr>
+        <w:t>Covariance Matrix R</w:t>
+      </w:r>
+    </w:p>
+    <w:p>
+      <w:r>
+        <w:t>Now the covariance matrix R, represents the uncertainty in our sensor measurements.</w:t>
+      </w:r>
+      <w:r>
+        <w:t xml:space="preserve"> </w:t>
+      </w:r>
+      <w:r>
+        <w:t>R is a square matrix that is the same length as the number of measurement parameters.</w:t>
+      </w:r>
+    </w:p>
+    <w:p>
+      <w:r>
+        <w:t>That means that R is a 2x2 matrix in this case due to the measurement vector being 2x1.</w:t>
+      </w:r>
+    </w:p>
+    <w:p>
+      <w:r>
+        <w:rPr>
+          <w:noProof/>
+          <w:lang w:eastAsia="en-CA"/>
+        </w:rPr>
+        <w:drawing>
+          <wp:inline distT="0" distB="0" distL="0" distR="0" wp14:anchorId="63858B71" wp14:editId="7FA6BDE5">
+            <wp:extent cx="2781300" cy="847725"/>
+            <wp:effectExtent l="0" t="0" r="0" b="9525"/>
+            <wp:docPr id="29" name="Picture 29"/>
+            <wp:cNvGraphicFramePr>
+              <a:graphicFrameLocks xmlns:a="http://schemas.openxmlformats.org/drawingml/2006/main" noChangeAspect="1"/>
+            </wp:cNvGraphicFramePr>
+            <a:graphic xmlns:a="http://schemas.openxmlformats.org/drawingml/2006/main">
+              <a:graphicData uri="http://schemas.openxmlformats.org/drawingml/2006/picture">
+                <pic:pic xmlns:pic="http://schemas.openxmlformats.org/drawingml/2006/picture">
+                  <pic:nvPicPr>
+                    <pic:cNvPr id="1" name=""/>
+                    <pic:cNvPicPr/>
+                  </pic:nvPicPr>
+                  <pic:blipFill>
+                    <a:blip r:embed="rId35"/>
+                    <a:stretch>
+                      <a:fillRect/>
+                    </a:stretch>
+                  </pic:blipFill>
+                  <pic:spPr>
+                    <a:xfrm>
+                      <a:off x="0" y="0"/>
+                      <a:ext cx="2781300" cy="847725"/>
+                    </a:xfrm>
+                    <a:prstGeom prst="rect">
+                      <a:avLst/>
+                    </a:prstGeom>
+                  </pic:spPr>
+                </pic:pic>
+              </a:graphicData>
+            </a:graphic>
+          </wp:inline>
+        </w:drawing>
+      </w:r>
+    </w:p>
+    <w:p>
+      <w:r>
+        <w:t xml:space="preserve">Generally parameters for random noise measurement matrix will be provided by the sensor manufacturer. The 0’s in the matrix mean the </w:t>
+      </w:r>
+      <w:proofErr w:type="spellStart"/>
+      <w:r>
+        <w:t>the</w:t>
+      </w:r>
+      <w:proofErr w:type="spellEnd"/>
+      <w:r>
+        <w:t xml:space="preserve"> noise is uncorrelated between x and y directions.</w:t>
+      </w:r>
+    </w:p>
+    <w:p/>
+    <w:p>
+      <w:pPr>
+        <w:rPr>
+          <w:b/>
+          <w:sz w:val="32"/>
+          <w:szCs w:val="32"/>
+          <w:u w:val="single"/>
+        </w:rPr>
+      </w:pPr>
+      <w:r>
+        <w:rPr>
+          <w:b/>
+          <w:sz w:val="32"/>
+          <w:szCs w:val="32"/>
+          <w:u w:val="single"/>
+        </w:rPr>
+        <w:t>Radar Measurements</w:t>
+      </w:r>
+    </w:p>
+    <w:p/>
+    <w:p>
+      <w:r>
+        <w:t>How will radar data improve predictions?</w:t>
+      </w:r>
+    </w:p>
+    <w:p>
+      <w:r>
+        <w:t xml:space="preserve">Although LIDAR data gains position information with high accuracy, we </w:t>
+      </w:r>
+      <w:proofErr w:type="spellStart"/>
+      <w:proofErr w:type="gramStart"/>
+      <w:r>
+        <w:t>cant</w:t>
+      </w:r>
+      <w:proofErr w:type="spellEnd"/>
+      <w:proofErr w:type="gramEnd"/>
+      <w:r>
+        <w:t xml:space="preserve"> directly observe any information on the objects velocity.</w:t>
+      </w:r>
+    </w:p>
+    <w:p>
+      <w:r>
+        <w:t>RADAR can directly measure the velocity</w:t>
+      </w:r>
+      <w:r>
+        <w:t xml:space="preserve"> (Radial Velocity)</w:t>
+      </w:r>
+      <w:r>
+        <w:t xml:space="preserve"> of an object using the Doppler </w:t>
+      </w:r>
+      <w:r>
+        <w:t>Effect</w:t>
+      </w:r>
+      <w:r>
+        <w:t>.</w:t>
+      </w:r>
+    </w:p>
+    <w:p>
+      <w:r>
+        <w:t>Radial velocity is the component of velocity moving away or towards the sensor.</w:t>
+      </w:r>
+    </w:p>
+    <w:p/>
+    <w:p>
+      <w:r>
+        <w:t>Combining both sensors gains the strengths of both sensors.</w:t>
+      </w:r>
+    </w:p>
+    <w:p>
+      <w:r>
+        <w:t xml:space="preserve">The state transition function is the exact same for both sensors, they both have the same linear motion model and process noise. However the RADAR sees the world in polar co-ordinates </w:t>
+      </w:r>
+      <w:r>
+        <w:t xml:space="preserve">so some changes need to be made to the measurement step. </w:t>
+      </w:r>
+    </w:p>
+    <w:p/>
+    <w:p>
+      <w:r>
+        <w:rPr>
+          <w:noProof/>
+          <w:lang w:eastAsia="en-CA"/>
+        </w:rPr>
+        <w:lastRenderedPageBreak/>
+        <w:drawing>
+          <wp:inline distT="0" distB="0" distL="0" distR="0" wp14:anchorId="7AA59E44" wp14:editId="587A7BAC">
+            <wp:extent cx="5693134" cy="2987071"/>
+            <wp:effectExtent l="0" t="0" r="3175" b="3810"/>
+            <wp:docPr id="30" name="Picture 30"/>
+            <wp:cNvGraphicFramePr>
+              <a:graphicFrameLocks xmlns:a="http://schemas.openxmlformats.org/drawingml/2006/main" noChangeAspect="1"/>
+            </wp:cNvGraphicFramePr>
+            <a:graphic xmlns:a="http://schemas.openxmlformats.org/drawingml/2006/main">
+              <a:graphicData uri="http://schemas.openxmlformats.org/drawingml/2006/picture">
+                <pic:pic xmlns:pic="http://schemas.openxmlformats.org/drawingml/2006/picture">
+                  <pic:nvPicPr>
+                    <pic:cNvPr id="1" name=""/>
+                    <pic:cNvPicPr/>
+                  </pic:nvPicPr>
+                  <pic:blipFill>
+                    <a:blip r:embed="rId36"/>
+                    <a:stretch>
+                      <a:fillRect/>
+                    </a:stretch>
+                  </pic:blipFill>
+                  <pic:spPr>
+                    <a:xfrm>
+                      <a:off x="0" y="0"/>
+                      <a:ext cx="5707435" cy="2994574"/>
+                    </a:xfrm>
+                    <a:prstGeom prst="rect">
+                      <a:avLst/>
+                    </a:prstGeom>
+                  </pic:spPr>
+                </pic:pic>
+              </a:graphicData>
+            </a:graphic>
+          </wp:inline>
+        </w:drawing>
+      </w:r>
+    </w:p>
+    <w:p>
+      <w:r>
+        <w:rPr>
+          <w:noProof/>
+          <w:lang w:eastAsia="en-CA"/>
+        </w:rPr>
+        <w:drawing>
+          <wp:inline distT="0" distB="0" distL="0" distR="0" wp14:anchorId="1EF73035" wp14:editId="3928754C">
+            <wp:extent cx="5709037" cy="3283306"/>
+            <wp:effectExtent l="0" t="0" r="6350" b="0"/>
+            <wp:docPr id="32" name="Picture 32"/>
+            <wp:cNvGraphicFramePr>
+              <a:graphicFrameLocks xmlns:a="http://schemas.openxmlformats.org/drawingml/2006/main" noChangeAspect="1"/>
+            </wp:cNvGraphicFramePr>
+            <a:graphic xmlns:a="http://schemas.openxmlformats.org/drawingml/2006/main">
+              <a:graphicData uri="http://schemas.openxmlformats.org/drawingml/2006/picture">
+                <pic:pic xmlns:pic="http://schemas.openxmlformats.org/drawingml/2006/picture">
+                  <pic:nvPicPr>
+                    <pic:cNvPr id="1" name=""/>
+                    <pic:cNvPicPr/>
+                  </pic:nvPicPr>
+                  <pic:blipFill>
+                    <a:blip r:embed="rId37"/>
+                    <a:stretch>
+                      <a:fillRect/>
+                    </a:stretch>
+                  </pic:blipFill>
+                  <pic:spPr>
+                    <a:xfrm>
+                      <a:off x="0" y="0"/>
+                      <a:ext cx="5722872" cy="3291263"/>
+                    </a:xfrm>
+                    <a:prstGeom prst="rect">
+                      <a:avLst/>
+                    </a:prstGeom>
+                  </pic:spPr>
+                </pic:pic>
+              </a:graphicData>
+            </a:graphic>
+          </wp:inline>
+        </w:drawing>
+      </w:r>
+    </w:p>
+    <w:p/>
+    <w:p/>
+    <w:p>
+      <w:r>
+        <w:rPr>
+          <w:noProof/>
+          <w:lang w:eastAsia="en-CA"/>
+        </w:rPr>
+        <w:lastRenderedPageBreak/>
+        <w:drawing>
+          <wp:inline distT="0" distB="0" distL="0" distR="0" wp14:anchorId="5AE58BCA" wp14:editId="4E142CDF">
+            <wp:extent cx="5943600" cy="2211705"/>
+            <wp:effectExtent l="0" t="0" r="0" b="0"/>
+            <wp:docPr id="33" name="Picture 33"/>
+            <wp:cNvGraphicFramePr>
+              <a:graphicFrameLocks xmlns:a="http://schemas.openxmlformats.org/drawingml/2006/main" noChangeAspect="1"/>
+            </wp:cNvGraphicFramePr>
+            <a:graphic xmlns:a="http://schemas.openxmlformats.org/drawingml/2006/main">
+              <a:graphicData uri="http://schemas.openxmlformats.org/drawingml/2006/picture">
+                <pic:pic xmlns:pic="http://schemas.openxmlformats.org/drawingml/2006/picture">
+                  <pic:nvPicPr>
+                    <pic:cNvPr id="1" name=""/>
+                    <pic:cNvPicPr/>
+                  </pic:nvPicPr>
+                  <pic:blipFill>
+                    <a:blip r:embed="rId38"/>
+                    <a:stretch>
+                      <a:fillRect/>
+                    </a:stretch>
+                  </pic:blipFill>
+                  <pic:spPr>
+                    <a:xfrm>
+                      <a:off x="0" y="0"/>
+                      <a:ext cx="5943600" cy="2211705"/>
+                    </a:xfrm>
+                    <a:prstGeom prst="rect">
+                      <a:avLst/>
+                    </a:prstGeom>
+                  </pic:spPr>
+                </pic:pic>
+              </a:graphicData>
+            </a:graphic>
+          </wp:inline>
+        </w:drawing>
+      </w:r>
+    </w:p>
+    <w:p/>
+    <w:p>
+      <w:r>
+        <w:t xml:space="preserve">Looking at the measurement function that has been derived, we can see that it is a </w:t>
+      </w:r>
+      <w:r>
+        <w:rPr>
+          <w:b/>
+        </w:rPr>
+        <w:t>non-linear function</w:t>
+      </w:r>
+      <w:r>
+        <w:t>.</w:t>
+      </w:r>
+    </w:p>
+    <w:p/>
+    <w:p>
+      <w:r>
+        <w:rPr>
+          <w:noProof/>
+          <w:lang w:eastAsia="en-CA"/>
+        </w:rPr>
+        <w:lastRenderedPageBreak/>
+        <w:drawing>
+          <wp:inline distT="0" distB="0" distL="0" distR="0" wp14:anchorId="17CCE937" wp14:editId="77188E89">
+            <wp:extent cx="6205091" cy="5351228"/>
+            <wp:effectExtent l="0" t="0" r="5715" b="1905"/>
+            <wp:docPr id="34" name="Picture 34"/>
+            <wp:cNvGraphicFramePr>
+              <a:graphicFrameLocks xmlns:a="http://schemas.openxmlformats.org/drawingml/2006/main" noChangeAspect="1"/>
+            </wp:cNvGraphicFramePr>
+            <a:graphic xmlns:a="http://schemas.openxmlformats.org/drawingml/2006/main">
+              <a:graphicData uri="http://schemas.openxmlformats.org/drawingml/2006/picture">
+                <pic:pic xmlns:pic="http://schemas.openxmlformats.org/drawingml/2006/picture">
+                  <pic:nvPicPr>
+                    <pic:cNvPr id="1" name=""/>
+                    <pic:cNvPicPr/>
+                  </pic:nvPicPr>
+                  <pic:blipFill>
+                    <a:blip r:embed="rId39"/>
+                    <a:stretch>
+                      <a:fillRect/>
+                    </a:stretch>
+                  </pic:blipFill>
+                  <pic:spPr>
+                    <a:xfrm>
+                      <a:off x="0" y="0"/>
+                      <a:ext cx="6208897" cy="5354511"/>
+                    </a:xfrm>
+                    <a:prstGeom prst="rect">
+                      <a:avLst/>
+                    </a:prstGeom>
+                  </pic:spPr>
+                </pic:pic>
+              </a:graphicData>
+            </a:graphic>
+          </wp:inline>
+        </w:drawing>
+      </w:r>
+    </w:p>
+    <w:p/>
+    <w:p>
+      <w:r>
+        <w:rPr>
+          <w:noProof/>
+          <w:lang w:eastAsia="en-CA"/>
+        </w:rPr>
+        <w:drawing>
+          <wp:inline distT="0" distB="0" distL="0" distR="0" wp14:anchorId="0C15B947" wp14:editId="15F0125F">
+            <wp:extent cx="5943600" cy="2181225"/>
+            <wp:effectExtent l="0" t="0" r="0" b="9525"/>
+            <wp:docPr id="35" name="Picture 35"/>
+            <wp:cNvGraphicFramePr>
+              <a:graphicFrameLocks xmlns:a="http://schemas.openxmlformats.org/drawingml/2006/main" noChangeAspect="1"/>
+            </wp:cNvGraphicFramePr>
+            <a:graphic xmlns:a="http://schemas.openxmlformats.org/drawingml/2006/main">
+              <a:graphicData uri="http://schemas.openxmlformats.org/drawingml/2006/picture">
+                <pic:pic xmlns:pic="http://schemas.openxmlformats.org/drawingml/2006/picture">
+                  <pic:nvPicPr>
+                    <pic:cNvPr id="1" name=""/>
+                    <pic:cNvPicPr/>
+                  </pic:nvPicPr>
+                  <pic:blipFill>
+                    <a:blip r:embed="rId40"/>
+                    <a:stretch>
+                      <a:fillRect/>
+                    </a:stretch>
+                  </pic:blipFill>
+                  <pic:spPr>
+                    <a:xfrm>
+                      <a:off x="0" y="0"/>
+                      <a:ext cx="5943600" cy="2181225"/>
+                    </a:xfrm>
+                    <a:prstGeom prst="rect">
+                      <a:avLst/>
+                    </a:prstGeom>
+                  </pic:spPr>
+                </pic:pic>
+              </a:graphicData>
+            </a:graphic>
+          </wp:inline>
+        </w:drawing>
+      </w:r>
+    </w:p>
+    <w:p>
+      <w:r>
+        <w:lastRenderedPageBreak/>
+        <w:t>H(x) is non-linear which will not work with our Kalman Filter Equations we derived so far.</w:t>
       </w:r>
     </w:p>
     <w:p>
       <w:bookmarkStart w:id="0" w:name="_GoBack"/>
       <w:bookmarkEnd w:id="0"/>
     </w:p>
-    <w:p/>
-    <w:p/>
-    <w:p/>
-    <w:p/>
     <w:sectPr>
       <w:pgSz w:w="12240" w:h="15840"/>
       <w:pgMar w:top="1440" w:right="1440" w:bottom="1440" w:left="1440" w:header="708" w:footer="708" w:gutter="0"/>
@@ -784,6 +2376,56 @@
     </w:sectPr>
   </w:body>
 </w:document>
+</file>
+
+<file path=word/endnotes.xml><?xml version="1.0" encoding="utf-8"?>
+<w:endnotes xmlns:wpc="http://schemas.microsoft.com/office/word/2010/wordprocessingCanvas" xmlns:mc="http://schemas.openxmlformats.org/markup-compatibility/2006" xmlns:o="urn:schemas-microsoft-com:office:office" xmlns:r="http://schemas.openxmlformats.org/officeDocument/2006/relationships" xmlns:m="http://schemas.openxmlformats.org/officeDocument/2006/math" xmlns:v="urn:schemas-microsoft-com:vml" xmlns:wp14="http://schemas.microsoft.com/office/word/2010/wordprocessingDrawing" xmlns:wp="http://schemas.openxmlformats.org/drawingml/2006/wordprocessingDrawing" xmlns:w10="urn:schemas-microsoft-com:office:word" xmlns:w="http://schemas.openxmlformats.org/wordprocessingml/2006/main" xmlns:w14="http://schemas.microsoft.com/office/word/2010/wordml" xmlns:w15="http://schemas.microsoft.com/office/word/2012/wordml" xmlns:wpg="http://schemas.microsoft.com/office/word/2010/wordprocessingGroup" xmlns:wpi="http://schemas.microsoft.com/office/word/2010/wordprocessingInk" xmlns:wne="http://schemas.microsoft.com/office/word/2006/wordml" xmlns:wps="http://schemas.microsoft.com/office/word/2010/wordprocessingShape" mc:Ignorable="w14 w15 wp14">
+  <w:endnote w:type="separator" w:id="-1">
+    <w:p>
+      <w:pPr>
+        <w:spacing w:after="0" w:line="240" w:lineRule="auto"/>
+      </w:pPr>
+      <w:r>
+        <w:separator/>
+      </w:r>
+    </w:p>
+  </w:endnote>
+  <w:endnote w:type="continuationSeparator" w:id="0">
+    <w:p>
+      <w:pPr>
+        <w:spacing w:after="0" w:line="240" w:lineRule="auto"/>
+      </w:pPr>
+      <w:r>
+        <w:continuationSeparator/>
+      </w:r>
+    </w:p>
+  </w:endnote>
+</w:endnotes>
+</file>
+
+<file path=word/footnotes.xml><?xml version="1.0" encoding="utf-8"?>
+<w:footnotes xmlns:wpc="http://schemas.microsoft.com/office/word/2010/wordprocessingCanvas" xmlns:mc="http://schemas.openxmlformats.org/markup-compatibility/2006" xmlns:o="urn:schemas-microsoft-com:office:office" xmlns:r="http://schemas.openxmlformats.org/officeDocument/2006/relationships" xmlns:m="http://schemas.openxmlformats.org/officeDocument/2006/math" xmlns:v="urn:schemas-microsoft-com:vml" xmlns:wp14="http://schemas.microsoft.com/office/word/2010/wordprocessingDrawing" xmlns:wp="http://schemas.openxmlformats.org/drawingml/2006/wordprocessingDrawing" xmlns:w10="urn:schemas-microsoft-com:office:word" xmlns:w="http://schemas.openxmlformats.org/wordprocessingml/2006/main" xmlns:w14="http://schemas.microsoft.com/office/word/2010/wordml" xmlns:w15="http://schemas.microsoft.com/office/word/2012/wordml" xmlns:wpg="http://schemas.microsoft.com/office/word/2010/wordprocessingGroup" xmlns:wpi="http://schemas.microsoft.com/office/word/2010/wordprocessingInk" xmlns:wne="http://schemas.microsoft.com/office/word/2006/wordml" xmlns:wps="http://schemas.microsoft.com/office/word/2010/wordprocessingShape" mc:Ignorable="w14 w15 wp14">
+  <w:footnote w:type="separator" w:id="-1">
+    <w:p>
+      <w:pPr>
+        <w:spacing w:after="0" w:line="240" w:lineRule="auto"/>
+      </w:pPr>
+      <w:r>
+        <w:separator/>
+      </w:r>
+    </w:p>
+  </w:footnote>
+  <w:footnote w:type="continuationSeparator" w:id="0">
+    <w:p>
+      <w:pPr>
+        <w:spacing w:after="0" w:line="240" w:lineRule="auto"/>
+      </w:pPr>
+      <w:r>
+        <w:continuationSeparator/>
+      </w:r>
+    </w:p>
+  </w:footnote>
+</w:footnotes>
 </file>
 
 <file path=word/numbering.xml><?xml version="1.0" encoding="utf-8"?>
@@ -1315,6 +2957,76 @@
       <w:contextualSpacing/>
     </w:pPr>
   </w:style>
+  <w:style w:type="paragraph" w:styleId="Header">
+    <w:name w:val="header"/>
+    <w:basedOn w:val="Normal"/>
+    <w:link w:val="HeaderChar"/>
+    <w:uiPriority w:val="99"/>
+    <w:unhideWhenUsed/>
+    <w:rsid w:val="004D4589"/>
+    <w:pPr>
+      <w:tabs>
+        <w:tab w:val="center" w:pos="4680"/>
+        <w:tab w:val="right" w:pos="9360"/>
+      </w:tabs>
+      <w:spacing w:after="0" w:line="240" w:lineRule="auto"/>
+    </w:pPr>
+  </w:style>
+  <w:style w:type="character" w:customStyle="1" w:styleId="HeaderChar">
+    <w:name w:val="Header Char"/>
+    <w:basedOn w:val="DefaultParagraphFont"/>
+    <w:link w:val="Header"/>
+    <w:uiPriority w:val="99"/>
+    <w:rsid w:val="004D4589"/>
+  </w:style>
+  <w:style w:type="paragraph" w:styleId="Footer">
+    <w:name w:val="footer"/>
+    <w:basedOn w:val="Normal"/>
+    <w:link w:val="FooterChar"/>
+    <w:uiPriority w:val="99"/>
+    <w:unhideWhenUsed/>
+    <w:rsid w:val="004D4589"/>
+    <w:pPr>
+      <w:tabs>
+        <w:tab w:val="center" w:pos="4680"/>
+        <w:tab w:val="right" w:pos="9360"/>
+      </w:tabs>
+      <w:spacing w:after="0" w:line="240" w:lineRule="auto"/>
+    </w:pPr>
+  </w:style>
+  <w:style w:type="character" w:customStyle="1" w:styleId="FooterChar">
+    <w:name w:val="Footer Char"/>
+    <w:basedOn w:val="DefaultParagraphFont"/>
+    <w:link w:val="Footer"/>
+    <w:uiPriority w:val="99"/>
+    <w:rsid w:val="004D4589"/>
+  </w:style>
+  <w:style w:type="table" w:styleId="TableGrid">
+    <w:name w:val="Table Grid"/>
+    <w:basedOn w:val="TableNormal"/>
+    <w:uiPriority w:val="39"/>
+    <w:rsid w:val="0010465F"/>
+    <w:pPr>
+      <w:spacing w:after="0" w:line="240" w:lineRule="auto"/>
+    </w:pPr>
+    <w:tblPr>
+      <w:tblInd w:w="0" w:type="dxa"/>
+      <w:tblBorders>
+        <w:top w:val="single" w:sz="4" w:space="0" w:color="auto"/>
+        <w:left w:val="single" w:sz="4" w:space="0" w:color="auto"/>
+        <w:bottom w:val="single" w:sz="4" w:space="0" w:color="auto"/>
+        <w:right w:val="single" w:sz="4" w:space="0" w:color="auto"/>
+        <w:insideH w:val="single" w:sz="4" w:space="0" w:color="auto"/>
+        <w:insideV w:val="single" w:sz="4" w:space="0" w:color="auto"/>
+      </w:tblBorders>
+      <w:tblCellMar>
+        <w:top w:w="0" w:type="dxa"/>
+        <w:left w:w="108" w:type="dxa"/>
+        <w:bottom w:w="0" w:type="dxa"/>
+        <w:right w:w="108" w:type="dxa"/>
+      </w:tblCellMar>
+    </w:tblPr>
+  </w:style>
 </w:styles>
 </file>
 

</xml_diff>